<commit_message>
Class Diagram generico modificato, tabelle di cockburn revisionate, system architecture aggiunta.
</commit_message>
<xml_diff>
--- a/Parte 1 - Documento dei Requisiti Software/F1 - Modello Funzionale/Cockburn/01_InserisciItinerario.docx
+++ b/Parte 1 - Documento dei Requisiti Software/F1 - Modello Funzionale/Cockburn/01_InserisciItinerario.docx
@@ -104,7 +104,15 @@
               </w:rPr>
             </w:pPr>
             <w:r>
-              <w:t xml:space="preserve">Goal in Context </w:t>
+              <w:t xml:space="preserve">Goal in </w:t>
+            </w:r>
+            <w:proofErr w:type="spellStart"/>
+            <w:r>
+              <w:t>Context</w:t>
+            </w:r>
+            <w:proofErr w:type="spellEnd"/>
+            <w:r>
+              <w:t xml:space="preserve"> </w:t>
             </w:r>
           </w:p>
         </w:tc>
@@ -142,8 +150,13 @@
                 <w:caps/>
               </w:rPr>
             </w:pPr>
-            <w:r>
-              <w:t xml:space="preserve">Preconditions </w:t>
+            <w:proofErr w:type="spellStart"/>
+            <w:r>
+              <w:t>Preconditions</w:t>
+            </w:r>
+            <w:proofErr w:type="spellEnd"/>
+            <w:r>
+              <w:t xml:space="preserve"> </w:t>
             </w:r>
           </w:p>
         </w:tc>
@@ -182,7 +195,15 @@
               </w:rPr>
             </w:pPr>
             <w:r>
-              <w:t xml:space="preserve">Success End Condition </w:t>
+              <w:t xml:space="preserve">Success End </w:t>
+            </w:r>
+            <w:proofErr w:type="spellStart"/>
+            <w:r>
+              <w:t>Condition</w:t>
+            </w:r>
+            <w:proofErr w:type="spellEnd"/>
+            <w:r>
+              <w:t xml:space="preserve"> </w:t>
             </w:r>
           </w:p>
         </w:tc>
@@ -220,8 +241,21 @@
                 <w:caps/>
               </w:rPr>
             </w:pPr>
-            <w:r>
-              <w:t xml:space="preserve">Failed End Condition </w:t>
+            <w:proofErr w:type="spellStart"/>
+            <w:r>
+              <w:t>Failed</w:t>
+            </w:r>
+            <w:proofErr w:type="spellEnd"/>
+            <w:r>
+              <w:t xml:space="preserve"> End </w:t>
+            </w:r>
+            <w:proofErr w:type="spellStart"/>
+            <w:r>
+              <w:t>Condition</w:t>
+            </w:r>
+            <w:proofErr w:type="spellEnd"/>
+            <w:r>
+              <w:t xml:space="preserve"> </w:t>
             </w:r>
           </w:p>
         </w:tc>
@@ -259,8 +293,21 @@
                 <w:caps/>
               </w:rPr>
             </w:pPr>
-            <w:r>
-              <w:t xml:space="preserve">Primary Actor </w:t>
+            <w:proofErr w:type="spellStart"/>
+            <w:r>
+              <w:t>Primary</w:t>
+            </w:r>
+            <w:proofErr w:type="spellEnd"/>
+            <w:r>
+              <w:t xml:space="preserve"> </w:t>
+            </w:r>
+            <w:proofErr w:type="spellStart"/>
+            <w:r>
+              <w:t>Actor</w:t>
+            </w:r>
+            <w:proofErr w:type="spellEnd"/>
+            <w:r>
+              <w:t xml:space="preserve"> </w:t>
             </w:r>
           </w:p>
         </w:tc>
@@ -484,8 +531,19 @@
               <w:cnfStyle w:val="000000000000" w:firstRow="0" w:lastRow="0" w:firstColumn="0" w:lastColumn="0" w:oddVBand="0" w:evenVBand="0" w:oddHBand="0" w:evenHBand="0" w:firstRowFirstColumn="0" w:firstRowLastColumn="0" w:lastRowFirstColumn="0" w:lastRowLastColumn="0"/>
             </w:pPr>
             <w:r>
-              <w:t>Clicca sul bottone “ADD” di MockupHomePage</w:t>
-            </w:r>
+              <w:t>Clicca sul bottone “</w:t>
+            </w:r>
+            <w:r>
+              <w:t>Aggiungi percorso</w:t>
+            </w:r>
+            <w:r>
+              <w:t xml:space="preserve">” di </w:t>
+            </w:r>
+            <w:proofErr w:type="spellStart"/>
+            <w:r>
+              <w:t>MockupHomePage</w:t>
+            </w:r>
+            <w:proofErr w:type="spellEnd"/>
             <w:r>
               <w:t>.</w:t>
             </w:r>
@@ -577,22 +635,33 @@
                 <w:rFonts w:cs="Calibri"/>
                 <w:lang w:eastAsia="it-IT"/>
               </w:rPr>
-              <w:t>Mostra Mockup</w:t>
-            </w:r>
+              <w:t xml:space="preserve">Mostra </w:t>
+            </w:r>
+            <w:proofErr w:type="spellStart"/>
             <w:r>
               <w:rPr>
                 <w:rFonts w:cs="Calibri"/>
                 <w:lang w:eastAsia="it-IT"/>
               </w:rPr>
-              <w:t xml:space="preserve"> </w:t>
-            </w:r>
+              <w:t>Mockup</w:t>
+            </w:r>
+            <w:proofErr w:type="spellEnd"/>
             <w:r>
               <w:rPr>
                 <w:rFonts w:cs="Calibri"/>
                 <w:lang w:eastAsia="it-IT"/>
               </w:rPr>
+              <w:t xml:space="preserve"> </w:t>
+            </w:r>
+            <w:proofErr w:type="spellStart"/>
+            <w:r>
+              <w:rPr>
+                <w:rFonts w:cs="Calibri"/>
+                <w:lang w:eastAsia="it-IT"/>
+              </w:rPr>
               <w:t>InserisciNuovoItinerario</w:t>
             </w:r>
+            <w:proofErr w:type="spellEnd"/>
             <w:r>
               <w:rPr>
                 <w:rFonts w:cs="Calibri"/>
@@ -727,6 +796,9 @@
               <w:framePr w:hSpace="0" w:wrap="auto" w:vAnchor="margin" w:hAnchor="text" w:xAlign="left" w:yAlign="inline"/>
               <w:cnfStyle w:val="000000000000" w:firstRow="0" w:lastRow="0" w:firstColumn="0" w:lastColumn="0" w:oddVBand="0" w:evenVBand="0" w:oddHBand="0" w:evenHBand="0" w:firstRowFirstColumn="0" w:firstRowLastColumn="0" w:lastRowFirstColumn="0" w:lastRowLastColumn="0"/>
             </w:pPr>
+            <w:r>
+              <w:t>Inserisce la descrizione dell’itinerario.</w:t>
+            </w:r>
           </w:p>
         </w:tc>
         <w:tc>
@@ -738,20 +810,6 @@
               <w:framePr w:hSpace="0" w:wrap="auto" w:vAnchor="margin" w:hAnchor="text" w:xAlign="left" w:yAlign="inline"/>
               <w:cnfStyle w:val="000000000000" w:firstRow="0" w:lastRow="0" w:firstColumn="0" w:lastColumn="0" w:oddVBand="0" w:evenVBand="0" w:oddHBand="0" w:evenHBand="0" w:firstRowFirstColumn="0" w:firstRowLastColumn="0" w:lastRowFirstColumn="0" w:lastRowLastColumn="0"/>
             </w:pPr>
-            <w:r>
-              <w:rPr>
-                <w:rFonts w:cs="Calibri"/>
-                <w:lang w:eastAsia="it-IT"/>
-              </w:rPr>
-              <w:t>Abilita l’inserimento del tracciato</w:t>
-            </w:r>
-            <w:r>
-              <w:rPr>
-                <w:rFonts w:cs="Calibri"/>
-                <w:lang w:eastAsia="it-IT"/>
-              </w:rPr>
-              <w:t>.</w:t>
-            </w:r>
           </w:p>
         </w:tc>
       </w:tr>
@@ -803,10 +861,7 @@
               <w:cnfStyle w:val="000000000000" w:firstRow="0" w:lastRow="0" w:firstColumn="0" w:lastColumn="0" w:oddVBand="0" w:evenVBand="0" w:oddHBand="0" w:evenHBand="0" w:firstRowFirstColumn="0" w:firstRowLastColumn="0" w:lastRowFirstColumn="0" w:lastRowLastColumn="0"/>
             </w:pPr>
             <w:r>
-              <w:t>Inserisce una descrizione</w:t>
-            </w:r>
-            <w:r>
-              <w:t>.</w:t>
+              <w:t>Seleziona altre opzioni.</w:t>
             </w:r>
           </w:p>
         </w:tc>
@@ -948,7 +1003,33 @@
               <w:cnfStyle w:val="000000000000" w:firstRow="0" w:lastRow="0" w:firstColumn="0" w:lastColumn="0" w:oddVBand="0" w:evenVBand="0" w:oddHBand="0" w:evenHBand="0" w:firstRowFirstColumn="0" w:firstRowLastColumn="0" w:lastRowFirstColumn="0" w:lastRowLastColumn="0"/>
             </w:pPr>
             <w:r>
-              <w:t>Calcola la durata del tracciato inserito e lo mostra</w:t>
+              <w:t>Calcola la durata</w:t>
+            </w:r>
+            <w:r>
+              <w:t xml:space="preserve"> e la </w:t>
+            </w:r>
+            <w:proofErr w:type="gramStart"/>
+            <w:r>
+              <w:t>lunghezza</w:t>
+            </w:r>
+            <w:r>
+              <w:t xml:space="preserve"> </w:t>
+            </w:r>
+            <w:r>
+              <w:t xml:space="preserve"> </w:t>
+            </w:r>
+            <w:r>
+              <w:t>del</w:t>
+            </w:r>
+            <w:proofErr w:type="gramEnd"/>
+            <w:r>
+              <w:t xml:space="preserve"> tracciato</w:t>
+            </w:r>
+            <w:r>
+              <w:t xml:space="preserve"> </w:t>
+            </w:r>
+            <w:r>
+              <w:t>inserito e lo mostra</w:t>
             </w:r>
             <w:r>
               <w:t>.</w:t>
@@ -1070,6 +1151,15 @@
               <w:framePr w:hSpace="0" w:wrap="auto" w:vAnchor="margin" w:hAnchor="text" w:xAlign="left" w:yAlign="inline"/>
               <w:cnfStyle w:val="000000000000" w:firstRow="0" w:lastRow="0" w:firstColumn="0" w:lastColumn="0" w:oddVBand="0" w:evenVBand="0" w:oddHBand="0" w:evenHBand="0" w:firstRowFirstColumn="0" w:firstRowLastColumn="0" w:lastRowFirstColumn="0" w:lastRowLastColumn="0"/>
             </w:pPr>
+            <w:r>
+              <w:t xml:space="preserve">(Opzionale) Aggiunge </w:t>
+            </w:r>
+            <w:r>
+              <w:t>POI</w:t>
+            </w:r>
+            <w:r>
+              <w:t xml:space="preserve"> all’itinerario.</w:t>
+            </w:r>
           </w:p>
         </w:tc>
         <w:tc>
@@ -1081,12 +1171,6 @@
               <w:framePr w:hSpace="0" w:wrap="auto" w:vAnchor="margin" w:hAnchor="text" w:xAlign="left" w:yAlign="inline"/>
               <w:cnfStyle w:val="000000000000" w:firstRow="0" w:lastRow="0" w:firstColumn="0" w:lastColumn="0" w:oddVBand="0" w:evenVBand="0" w:oddHBand="0" w:evenHBand="0" w:firstRowFirstColumn="0" w:firstRowLastColumn="0" w:lastRowFirstColumn="0" w:lastRowLastColumn="0"/>
             </w:pPr>
-            <w:r>
-              <w:t>Abilita l’inserimento della difficoltà</w:t>
-            </w:r>
-            <w:r>
-              <w:t>.</w:t>
-            </w:r>
           </w:p>
         </w:tc>
       </w:tr>
@@ -1138,10 +1222,7 @@
               <w:cnfStyle w:val="000000000000" w:firstRow="0" w:lastRow="0" w:firstColumn="0" w:lastColumn="0" w:oddVBand="0" w:evenVBand="0" w:oddHBand="0" w:evenHBand="0" w:firstRowFirstColumn="0" w:firstRowLastColumn="0" w:lastRowFirstColumn="0" w:lastRowLastColumn="0"/>
             </w:pPr>
             <w:r>
-              <w:t>Inserisce il livello di difficoltà</w:t>
-            </w:r>
-            <w:r>
-              <w:t>.</w:t>
+              <w:t>Preme “Pubblica”.</w:t>
             </w:r>
           </w:p>
         </w:tc>
@@ -1204,12 +1285,6 @@
               <w:framePr w:hSpace="0" w:wrap="auto" w:vAnchor="margin" w:hAnchor="text" w:xAlign="left" w:yAlign="inline"/>
               <w:cnfStyle w:val="000000000000" w:firstRow="0" w:lastRow="0" w:firstColumn="0" w:lastColumn="0" w:oddVBand="0" w:evenVBand="0" w:oddHBand="0" w:evenHBand="0" w:firstRowFirstColumn="0" w:firstRowLastColumn="0" w:lastRowFirstColumn="0" w:lastRowLastColumn="0"/>
             </w:pPr>
-            <w:r>
-              <w:t>Preme “Inserisci”</w:t>
-            </w:r>
-            <w:r>
-              <w:t>.</w:t>
-            </w:r>
           </w:p>
         </w:tc>
         <w:tc>
@@ -1221,6 +1296,9 @@
               <w:framePr w:hSpace="0" w:wrap="auto" w:vAnchor="margin" w:hAnchor="text" w:xAlign="left" w:yAlign="inline"/>
               <w:cnfStyle w:val="000000000000" w:firstRow="0" w:lastRow="0" w:firstColumn="0" w:lastColumn="0" w:oddVBand="0" w:evenVBand="0" w:oddHBand="0" w:evenHBand="0" w:firstRowFirstColumn="0" w:firstRowLastColumn="0" w:lastRowFirstColumn="0" w:lastRowLastColumn="0"/>
             </w:pPr>
+            <w:r>
+              <w:t>Mostra popup di inserimento andato a buon fine.</w:t>
+            </w:r>
           </w:p>
         </w:tc>
       </w:tr>
@@ -1283,7 +1361,136 @@
               <w:cnfStyle w:val="000000000000" w:firstRow="0" w:lastRow="0" w:firstColumn="0" w:lastColumn="0" w:oddVBand="0" w:evenVBand="0" w:oddHBand="0" w:evenHBand="0" w:firstRowFirstColumn="0" w:firstRowLastColumn="0" w:lastRowFirstColumn="0" w:lastRowLastColumn="0"/>
             </w:pPr>
             <w:r>
-              <w:t>Mostra popup di inserimento andato a buon fine.</w:t>
+              <w:t>Reindirizza l’utente alla home page.</w:t>
+            </w:r>
+          </w:p>
+          <w:p>
+            <w:pPr>
+              <w:framePr w:hSpace="0" w:wrap="auto" w:vAnchor="margin" w:hAnchor="text" w:xAlign="left" w:yAlign="inline"/>
+              <w:cnfStyle w:val="000000000000" w:firstRow="0" w:lastRow="0" w:firstColumn="0" w:lastColumn="0" w:oddVBand="0" w:evenVBand="0" w:oddHBand="0" w:evenHBand="0" w:firstRowFirstColumn="0" w:firstRowLastColumn="0" w:lastRowFirstColumn="0" w:lastRowLastColumn="0"/>
+            </w:pPr>
+          </w:p>
+        </w:tc>
+      </w:tr>
+      <w:tr>
+        <w:trPr>
+          <w:trHeight w:val="1261"/>
+        </w:trPr>
+        <w:tc>
+          <w:tcPr>
+            <w:cnfStyle w:val="001000000000" w:firstRow="0" w:lastRow="0" w:firstColumn="1" w:lastColumn="0" w:oddVBand="0" w:evenVBand="0" w:oddHBand="0" w:evenHBand="0" w:firstRowFirstColumn="0" w:firstRowLastColumn="0" w:lastRowFirstColumn="0" w:lastRowLastColumn="0"/>
+            <w:tcW w:w="2552" w:type="dxa"/>
+            <w:vMerge w:val="restart"/>
+          </w:tcPr>
+          <w:p>
+            <w:pPr>
+              <w:framePr w:hSpace="0" w:wrap="auto" w:vAnchor="margin" w:hAnchor="text" w:xAlign="left" w:yAlign="inline"/>
+            </w:pPr>
+            <w:r>
+              <w:lastRenderedPageBreak/>
+              <w:t>EXTENSIONS #1</w:t>
+            </w:r>
+          </w:p>
+          <w:p>
+            <w:pPr>
+              <w:framePr w:hSpace="0" w:wrap="auto" w:vAnchor="margin" w:hAnchor="text" w:xAlign="left" w:yAlign="inline"/>
+            </w:pPr>
+            <w:r>
+              <w:rPr>
+                <w:b w:val="0"/>
+                <w:bCs w:val="0"/>
+              </w:rPr>
+              <w:t>Il sistema non riesce a collegarsi al server cloud</w:t>
+            </w:r>
+            <w:r>
+              <w:t>.</w:t>
+            </w:r>
+          </w:p>
+          <w:p>
+            <w:pPr>
+              <w:framePr w:hSpace="0" w:wrap="auto" w:vAnchor="margin" w:hAnchor="text" w:xAlign="left" w:yAlign="inline"/>
+            </w:pPr>
+          </w:p>
+        </w:tc>
+        <w:tc>
+          <w:tcPr>
+            <w:tcW w:w="1612" w:type="dxa"/>
+            <w:hideMark/>
+          </w:tcPr>
+          <w:p>
+            <w:pPr>
+              <w:framePr w:hSpace="0" w:wrap="auto" w:vAnchor="margin" w:hAnchor="text" w:xAlign="left" w:yAlign="inline"/>
+              <w:cnfStyle w:val="000000000000" w:firstRow="0" w:lastRow="0" w:firstColumn="0" w:lastColumn="0" w:oddVBand="0" w:evenVBand="0" w:oddHBand="0" w:evenHBand="0" w:firstRowFirstColumn="0" w:firstRowLastColumn="0" w:lastRowFirstColumn="0" w:lastRowLastColumn="0"/>
+            </w:pPr>
+          </w:p>
+        </w:tc>
+        <w:tc>
+          <w:tcPr>
+            <w:tcW w:w="3315" w:type="dxa"/>
+          </w:tcPr>
+          <w:p>
+            <w:pPr>
+              <w:framePr w:hSpace="0" w:wrap="auto" w:vAnchor="margin" w:hAnchor="text" w:xAlign="left" w:yAlign="inline"/>
+              <w:spacing w:after="0"/>
+              <w:cnfStyle w:val="000000000000" w:firstRow="0" w:lastRow="0" w:firstColumn="0" w:lastColumn="0" w:oddVBand="0" w:evenVBand="0" w:oddHBand="0" w:evenHBand="0" w:firstRowFirstColumn="0" w:firstRowLastColumn="0" w:lastRowFirstColumn="0" w:lastRowLastColumn="0"/>
+              <w:rPr>
+                <w:b/>
+                <w:bCs/>
+              </w:rPr>
+            </w:pPr>
+            <w:r>
+              <w:rPr>
+                <w:b/>
+                <w:bCs/>
+              </w:rPr>
+              <w:t xml:space="preserve">Utente </w:t>
+            </w:r>
+            <w:r>
+              <w:rPr>
+                <w:b/>
+                <w:bCs/>
+              </w:rPr>
+              <w:t>A</w:t>
+            </w:r>
+            <w:r>
+              <w:rPr>
+                <w:b/>
+                <w:bCs/>
+              </w:rPr>
+              <w:t>utenticato</w:t>
+            </w:r>
+          </w:p>
+          <w:p>
+            <w:pPr>
+              <w:framePr w:hSpace="0" w:wrap="auto" w:vAnchor="margin" w:hAnchor="text" w:xAlign="left" w:yAlign="inline"/>
+              <w:cnfStyle w:val="000000000000" w:firstRow="0" w:lastRow="0" w:firstColumn="0" w:lastColumn="0" w:oddVBand="0" w:evenVBand="0" w:oddHBand="0" w:evenHBand="0" w:firstRowFirstColumn="0" w:firstRowLastColumn="0" w:lastRowFirstColumn="0" w:lastRowLastColumn="0"/>
+              <w:rPr>
+                <w:b/>
+                <w:bCs/>
+              </w:rPr>
+            </w:pPr>
+          </w:p>
+        </w:tc>
+        <w:tc>
+          <w:tcPr>
+            <w:tcW w:w="4034" w:type="dxa"/>
+            <w:hideMark/>
+          </w:tcPr>
+          <w:p>
+            <w:pPr>
+              <w:framePr w:hSpace="0" w:wrap="auto" w:vAnchor="margin" w:hAnchor="text" w:xAlign="left" w:yAlign="inline"/>
+              <w:cnfStyle w:val="000000000000" w:firstRow="0" w:lastRow="0" w:firstColumn="0" w:lastColumn="0" w:oddVBand="0" w:evenVBand="0" w:oddHBand="0" w:evenHBand="0" w:firstRowFirstColumn="0" w:firstRowLastColumn="0" w:lastRowFirstColumn="0" w:lastRowLastColumn="0"/>
+              <w:rPr>
+                <w:b/>
+                <w:bCs/>
+              </w:rPr>
+            </w:pPr>
+            <w:r>
+              <w:rPr>
+                <w:b/>
+                <w:bCs/>
+              </w:rPr>
+              <w:t xml:space="preserve">Sistema </w:t>
             </w:r>
           </w:p>
         </w:tc>
@@ -1307,22 +1514,23 @@
         <w:tc>
           <w:tcPr>
             <w:tcW w:w="1612" w:type="dxa"/>
-          </w:tcPr>
-          <w:p>
-            <w:pPr>
-              <w:framePr w:hSpace="0" w:wrap="auto" w:vAnchor="margin" w:hAnchor="text" w:xAlign="left" w:yAlign="inline"/>
-              <w:cnfStyle w:val="000000000000" w:firstRow="0" w:lastRow="0" w:firstColumn="0" w:lastColumn="0" w:oddVBand="0" w:evenVBand="0" w:oddHBand="0" w:evenHBand="0" w:firstRowFirstColumn="0" w:firstRowLastColumn="0" w:lastRowFirstColumn="0" w:lastRowLastColumn="0"/>
-              <w:rPr>
-                <w:i/>
-                <w:iCs/>
-              </w:rPr>
-            </w:pPr>
-            <w:r>
-              <w:rPr>
-                <w:i/>
-                <w:iCs/>
-              </w:rPr>
-              <w:t>13</w:t>
+            <w:hideMark/>
+          </w:tcPr>
+          <w:p>
+            <w:pPr>
+              <w:framePr w:hSpace="0" w:wrap="auto" w:vAnchor="margin" w:hAnchor="text" w:xAlign="left" w:yAlign="inline"/>
+              <w:cnfStyle w:val="000000000000" w:firstRow="0" w:lastRow="0" w:firstColumn="0" w:lastColumn="0" w:oddVBand="0" w:evenVBand="0" w:oddHBand="0" w:evenHBand="0" w:firstRowFirstColumn="0" w:firstRowLastColumn="0" w:lastRowFirstColumn="0" w:lastRowLastColumn="0"/>
+              <w:rPr>
+                <w:i/>
+                <w:iCs/>
+              </w:rPr>
+            </w:pPr>
+            <w:r>
+              <w:rPr>
+                <w:i/>
+                <w:iCs/>
+              </w:rPr>
+              <w:t xml:space="preserve">13.a </w:t>
             </w:r>
           </w:p>
         </w:tc>
@@ -1335,12 +1543,6 @@
               <w:framePr w:hSpace="0" w:wrap="auto" w:vAnchor="margin" w:hAnchor="text" w:xAlign="left" w:yAlign="inline"/>
               <w:cnfStyle w:val="000000000000" w:firstRow="0" w:lastRow="0" w:firstColumn="0" w:lastColumn="0" w:oddVBand="0" w:evenVBand="0" w:oddHBand="0" w:evenHBand="0" w:firstRowFirstColumn="0" w:firstRowLastColumn="0" w:lastRowFirstColumn="0" w:lastRowLastColumn="0"/>
             </w:pPr>
-            <w:r>
-              <w:t>Preme “ok”</w:t>
-            </w:r>
-            <w:r>
-              <w:t>.</w:t>
-            </w:r>
           </w:p>
         </w:tc>
         <w:tc>
@@ -1352,6 +1554,23 @@
               <w:framePr w:hSpace="0" w:wrap="auto" w:vAnchor="margin" w:hAnchor="text" w:xAlign="left" w:yAlign="inline"/>
               <w:cnfStyle w:val="000000000000" w:firstRow="0" w:lastRow="0" w:firstColumn="0" w:lastColumn="0" w:oddVBand="0" w:evenVBand="0" w:oddHBand="0" w:evenHBand="0" w:firstRowFirstColumn="0" w:firstRowLastColumn="0" w:lastRowFirstColumn="0" w:lastRowLastColumn="0"/>
             </w:pPr>
+            <w:r>
+              <w:t xml:space="preserve">Non riesce a collegarsi al server </w:t>
+            </w:r>
+            <w:proofErr w:type="gramStart"/>
+            <w:r>
+              <w:t>e  mostra</w:t>
+            </w:r>
+            <w:proofErr w:type="gramEnd"/>
+            <w:r>
+              <w:t xml:space="preserve"> un </w:t>
+            </w:r>
+            <w:r>
+              <w:t xml:space="preserve">toast </w:t>
+            </w:r>
+            <w:r>
+              <w:t>con  descrizione del problema.</w:t>
+            </w:r>
           </w:p>
         </w:tc>
       </w:tr>
@@ -1389,7 +1608,7 @@
                 <w:i/>
                 <w:iCs/>
               </w:rPr>
-              <w:t>14</w:t>
+              <w:t xml:space="preserve">14.a </w:t>
             </w:r>
           </w:p>
         </w:tc>
@@ -1414,133 +1633,26 @@
               <w:cnfStyle w:val="000000000000" w:firstRow="0" w:lastRow="0" w:firstColumn="0" w:lastColumn="0" w:oddVBand="0" w:evenVBand="0" w:oddHBand="0" w:evenHBand="0" w:firstRowFirstColumn="0" w:firstRowLastColumn="0" w:lastRowFirstColumn="0" w:lastRowLastColumn="0"/>
             </w:pPr>
             <w:r>
-              <w:t>Mostra MockupHomePage e termina Use Case</w:t>
-            </w:r>
+              <w:t>Reindirizza</w:t>
+            </w:r>
+            <w:r>
+              <w:t xml:space="preserve"> </w:t>
+            </w:r>
+            <w:proofErr w:type="spellStart"/>
+            <w:r>
+              <w:t>Mockup</w:t>
+            </w:r>
+            <w:proofErr w:type="spellEnd"/>
+            <w:r>
+              <w:t xml:space="preserve"> </w:t>
+            </w:r>
+            <w:proofErr w:type="spellStart"/>
+            <w:r>
+              <w:t>HomePage</w:t>
+            </w:r>
+            <w:proofErr w:type="spellEnd"/>
             <w:r>
               <w:t>.</w:t>
-            </w:r>
-          </w:p>
-        </w:tc>
-      </w:tr>
-      <w:tr>
-        <w:trPr>
-          <w:trHeight w:val="1261"/>
-        </w:trPr>
-        <w:tc>
-          <w:tcPr>
-            <w:cnfStyle w:val="001000000000" w:firstRow="0" w:lastRow="0" w:firstColumn="1" w:lastColumn="0" w:oddVBand="0" w:evenVBand="0" w:oddHBand="0" w:evenHBand="0" w:firstRowFirstColumn="0" w:firstRowLastColumn="0" w:lastRowFirstColumn="0" w:lastRowLastColumn="0"/>
-            <w:tcW w:w="2552" w:type="dxa"/>
-            <w:vMerge w:val="restart"/>
-          </w:tcPr>
-          <w:p>
-            <w:pPr>
-              <w:framePr w:hSpace="0" w:wrap="auto" w:vAnchor="margin" w:hAnchor="text" w:xAlign="left" w:yAlign="inline"/>
-            </w:pPr>
-            <w:r>
-              <w:lastRenderedPageBreak/>
-              <w:t>EXTENSIONS #1</w:t>
-            </w:r>
-          </w:p>
-          <w:p>
-            <w:pPr>
-              <w:framePr w:hSpace="0" w:wrap="auto" w:vAnchor="margin" w:hAnchor="text" w:xAlign="left" w:yAlign="inline"/>
-            </w:pPr>
-            <w:r>
-              <w:rPr>
-                <w:b w:val="0"/>
-                <w:bCs w:val="0"/>
-              </w:rPr>
-              <w:t>Il sistema non riesce a collegarsi al server cloud</w:t>
-            </w:r>
-            <w:r>
-              <w:t>.</w:t>
-            </w:r>
-          </w:p>
-          <w:p>
-            <w:pPr>
-              <w:framePr w:hSpace="0" w:wrap="auto" w:vAnchor="margin" w:hAnchor="text" w:xAlign="left" w:yAlign="inline"/>
-            </w:pPr>
-          </w:p>
-        </w:tc>
-        <w:tc>
-          <w:tcPr>
-            <w:tcW w:w="1612" w:type="dxa"/>
-            <w:hideMark/>
-          </w:tcPr>
-          <w:p>
-            <w:pPr>
-              <w:framePr w:hSpace="0" w:wrap="auto" w:vAnchor="margin" w:hAnchor="text" w:xAlign="left" w:yAlign="inline"/>
-              <w:cnfStyle w:val="000000000000" w:firstRow="0" w:lastRow="0" w:firstColumn="0" w:lastColumn="0" w:oddVBand="0" w:evenVBand="0" w:oddHBand="0" w:evenHBand="0" w:firstRowFirstColumn="0" w:firstRowLastColumn="0" w:lastRowFirstColumn="0" w:lastRowLastColumn="0"/>
-            </w:pPr>
-          </w:p>
-        </w:tc>
-        <w:tc>
-          <w:tcPr>
-            <w:tcW w:w="3315" w:type="dxa"/>
-          </w:tcPr>
-          <w:p>
-            <w:pPr>
-              <w:framePr w:hSpace="0" w:wrap="auto" w:vAnchor="margin" w:hAnchor="text" w:xAlign="left" w:yAlign="inline"/>
-              <w:spacing w:after="0"/>
-              <w:cnfStyle w:val="000000000000" w:firstRow="0" w:lastRow="0" w:firstColumn="0" w:lastColumn="0" w:oddVBand="0" w:evenVBand="0" w:oddHBand="0" w:evenHBand="0" w:firstRowFirstColumn="0" w:firstRowLastColumn="0" w:lastRowFirstColumn="0" w:lastRowLastColumn="0"/>
-              <w:rPr>
-                <w:b/>
-                <w:bCs/>
-              </w:rPr>
-            </w:pPr>
-            <w:r>
-              <w:rPr>
-                <w:b/>
-                <w:bCs/>
-              </w:rPr>
-              <w:t xml:space="preserve">Utente </w:t>
-            </w:r>
-            <w:r>
-              <w:rPr>
-                <w:b/>
-                <w:bCs/>
-              </w:rPr>
-              <w:t>A</w:t>
-            </w:r>
-            <w:r>
-              <w:rPr>
-                <w:b/>
-                <w:bCs/>
-              </w:rPr>
-              <w:t>utenticato</w:t>
-            </w:r>
-          </w:p>
-          <w:p>
-            <w:pPr>
-              <w:framePr w:hSpace="0" w:wrap="auto" w:vAnchor="margin" w:hAnchor="text" w:xAlign="left" w:yAlign="inline"/>
-              <w:cnfStyle w:val="000000000000" w:firstRow="0" w:lastRow="0" w:firstColumn="0" w:lastColumn="0" w:oddVBand="0" w:evenVBand="0" w:oddHBand="0" w:evenHBand="0" w:firstRowFirstColumn="0" w:firstRowLastColumn="0" w:lastRowFirstColumn="0" w:lastRowLastColumn="0"/>
-              <w:rPr>
-                <w:b/>
-                <w:bCs/>
-              </w:rPr>
-            </w:pPr>
-          </w:p>
-        </w:tc>
-        <w:tc>
-          <w:tcPr>
-            <w:tcW w:w="4034" w:type="dxa"/>
-            <w:hideMark/>
-          </w:tcPr>
-          <w:p>
-            <w:pPr>
-              <w:framePr w:hSpace="0" w:wrap="auto" w:vAnchor="margin" w:hAnchor="text" w:xAlign="left" w:yAlign="inline"/>
-              <w:cnfStyle w:val="000000000000" w:firstRow="0" w:lastRow="0" w:firstColumn="0" w:lastColumn="0" w:oddVBand="0" w:evenVBand="0" w:oddHBand="0" w:evenHBand="0" w:firstRowFirstColumn="0" w:firstRowLastColumn="0" w:lastRowFirstColumn="0" w:lastRowLastColumn="0"/>
-              <w:rPr>
-                <w:b/>
-                <w:bCs/>
-              </w:rPr>
-            </w:pPr>
-            <w:r>
-              <w:rPr>
-                <w:b/>
-                <w:bCs/>
-              </w:rPr>
-              <w:t xml:space="preserve">Sistema </w:t>
             </w:r>
           </w:p>
         </w:tc>
@@ -1553,35 +1665,42 @@
           <w:tcPr>
             <w:cnfStyle w:val="001000000000" w:firstRow="0" w:lastRow="0" w:firstColumn="1" w:lastColumn="0" w:oddVBand="0" w:evenVBand="0" w:oddHBand="0" w:evenHBand="0" w:firstRowFirstColumn="0" w:firstRowLastColumn="0" w:lastRowFirstColumn="0" w:lastRowLastColumn="0"/>
             <w:tcW w:w="2552" w:type="dxa"/>
-            <w:vMerge/>
-          </w:tcPr>
-          <w:p>
-            <w:pPr>
-              <w:framePr w:hSpace="0" w:wrap="auto" w:vAnchor="margin" w:hAnchor="text" w:xAlign="left" w:yAlign="inline"/>
-            </w:pPr>
+            <w:vMerge w:val="restart"/>
+          </w:tcPr>
+          <w:p>
+            <w:pPr>
+              <w:framePr w:hSpace="0" w:wrap="auto" w:vAnchor="margin" w:hAnchor="text" w:xAlign="left" w:yAlign="inline"/>
+            </w:pPr>
+            <w:r>
+              <w:t>EXTENSIONS #2</w:t>
+            </w:r>
+          </w:p>
+          <w:p>
+            <w:pPr>
+              <w:framePr w:hSpace="0" w:wrap="auto" w:vAnchor="margin" w:hAnchor="text" w:xAlign="left" w:yAlign="inline"/>
+              <w:rPr>
+                <w:b w:val="0"/>
+                <w:bCs w:val="0"/>
+              </w:rPr>
+            </w:pPr>
+            <w:r>
+              <w:rPr>
+                <w:b w:val="0"/>
+                <w:bCs w:val="0"/>
+              </w:rPr>
+              <w:t>Itinerario già presente in piattaforma.</w:t>
+            </w:r>
           </w:p>
         </w:tc>
         <w:tc>
           <w:tcPr>
             <w:tcW w:w="1612" w:type="dxa"/>
-            <w:hideMark/>
-          </w:tcPr>
-          <w:p>
-            <w:pPr>
-              <w:framePr w:hSpace="0" w:wrap="auto" w:vAnchor="margin" w:hAnchor="text" w:xAlign="left" w:yAlign="inline"/>
-              <w:cnfStyle w:val="000000000000" w:firstRow="0" w:lastRow="0" w:firstColumn="0" w:lastColumn="0" w:oddVBand="0" w:evenVBand="0" w:oddHBand="0" w:evenHBand="0" w:firstRowFirstColumn="0" w:firstRowLastColumn="0" w:lastRowFirstColumn="0" w:lastRowLastColumn="0"/>
-              <w:rPr>
-                <w:i/>
-                <w:iCs/>
-              </w:rPr>
-            </w:pPr>
-            <w:r>
-              <w:rPr>
-                <w:i/>
-                <w:iCs/>
-              </w:rPr>
-              <w:t xml:space="preserve">13.a </w:t>
-            </w:r>
+          </w:tcPr>
+          <w:p>
+            <w:pPr>
+              <w:framePr w:hSpace="0" w:wrap="auto" w:vAnchor="margin" w:hAnchor="text" w:xAlign="left" w:yAlign="inline"/>
+              <w:cnfStyle w:val="000000000000" w:firstRow="0" w:lastRow="0" w:firstColumn="0" w:lastColumn="0" w:oddVBand="0" w:evenVBand="0" w:oddHBand="0" w:evenHBand="0" w:firstRowFirstColumn="0" w:firstRowLastColumn="0" w:lastRowFirstColumn="0" w:lastRowLastColumn="0"/>
+            </w:pPr>
           </w:p>
         </w:tc>
         <w:tc>
@@ -1592,6 +1711,34 @@
             <w:pPr>
               <w:framePr w:hSpace="0" w:wrap="auto" w:vAnchor="margin" w:hAnchor="text" w:xAlign="left" w:yAlign="inline"/>
               <w:cnfStyle w:val="000000000000" w:firstRow="0" w:lastRow="0" w:firstColumn="0" w:lastColumn="0" w:oddVBand="0" w:evenVBand="0" w:oddHBand="0" w:evenHBand="0" w:firstRowFirstColumn="0" w:firstRowLastColumn="0" w:lastRowFirstColumn="0" w:lastRowLastColumn="0"/>
+              <w:rPr>
+                <w:b/>
+                <w:bCs/>
+              </w:rPr>
+            </w:pPr>
+            <w:r>
+              <w:rPr>
+                <w:b/>
+                <w:bCs/>
+              </w:rPr>
+              <w:t>Utente</w:t>
+            </w:r>
+            <w:r>
+              <w:rPr>
+                <w:b/>
+                <w:bCs/>
+              </w:rPr>
+              <w:t xml:space="preserve"> Autenticato</w:t>
+            </w:r>
+          </w:p>
+          <w:p>
+            <w:pPr>
+              <w:framePr w:hSpace="0" w:wrap="auto" w:vAnchor="margin" w:hAnchor="text" w:xAlign="left" w:yAlign="inline"/>
+              <w:cnfStyle w:val="000000000000" w:firstRow="0" w:lastRow="0" w:firstColumn="0" w:lastColumn="0" w:oddVBand="0" w:evenVBand="0" w:oddHBand="0" w:evenHBand="0" w:firstRowFirstColumn="0" w:firstRowLastColumn="0" w:lastRowFirstColumn="0" w:lastRowLastColumn="0"/>
+              <w:rPr>
+                <w:b/>
+                <w:bCs/>
+              </w:rPr>
             </w:pPr>
           </w:p>
         </w:tc>
@@ -1603,9 +1750,17 @@
             <w:pPr>
               <w:framePr w:hSpace="0" w:wrap="auto" w:vAnchor="margin" w:hAnchor="text" w:xAlign="left" w:yAlign="inline"/>
               <w:cnfStyle w:val="000000000000" w:firstRow="0" w:lastRow="0" w:firstColumn="0" w:lastColumn="0" w:oddVBand="0" w:evenVBand="0" w:oddHBand="0" w:evenHBand="0" w:firstRowFirstColumn="0" w:firstRowLastColumn="0" w:lastRowFirstColumn="0" w:lastRowLastColumn="0"/>
-            </w:pPr>
-            <w:r>
-              <w:t>Non riesce a collegarsi al server e  mostra un popup con la descrizione del problema.</w:t>
+              <w:rPr>
+                <w:b/>
+                <w:bCs/>
+              </w:rPr>
+            </w:pPr>
+            <w:r>
+              <w:rPr>
+                <w:b/>
+                <w:bCs/>
+              </w:rPr>
+              <w:t>Sistema</w:t>
             </w:r>
           </w:p>
         </w:tc>
@@ -1644,7 +1799,14 @@
                 <w:i/>
                 <w:iCs/>
               </w:rPr>
-              <w:t xml:space="preserve">14.a </w:t>
+              <w:t>12.</w:t>
+            </w:r>
+            <w:r>
+              <w:rPr>
+                <w:i/>
+                <w:iCs/>
+              </w:rPr>
+              <w:t>b</w:t>
             </w:r>
           </w:p>
         </w:tc>
@@ -1657,9 +1819,6 @@
               <w:framePr w:hSpace="0" w:wrap="auto" w:vAnchor="margin" w:hAnchor="text" w:xAlign="left" w:yAlign="inline"/>
               <w:cnfStyle w:val="000000000000" w:firstRow="0" w:lastRow="0" w:firstColumn="0" w:lastColumn="0" w:oddVBand="0" w:evenVBand="0" w:oddHBand="0" w:evenHBand="0" w:firstRowFirstColumn="0" w:firstRowLastColumn="0" w:lastRowFirstColumn="0" w:lastRowLastColumn="0"/>
             </w:pPr>
-            <w:r>
-              <w:t>Preme “Ok”.</w:t>
-            </w:r>
           </w:p>
         </w:tc>
         <w:tc>
@@ -1671,6 +1830,12 @@
               <w:framePr w:hSpace="0" w:wrap="auto" w:vAnchor="margin" w:hAnchor="text" w:xAlign="left" w:yAlign="inline"/>
               <w:cnfStyle w:val="000000000000" w:firstRow="0" w:lastRow="0" w:firstColumn="0" w:lastColumn="0" w:oddVBand="0" w:evenVBand="0" w:oddHBand="0" w:evenHBand="0" w:firstRowFirstColumn="0" w:firstRowLastColumn="0" w:lastRowFirstColumn="0" w:lastRowLastColumn="0"/>
             </w:pPr>
+            <w:r>
+              <w:t>Mostra popup di errore inserimento di itinerario già presente</w:t>
+            </w:r>
+            <w:r>
+              <w:t>.</w:t>
+            </w:r>
           </w:p>
         </w:tc>
       </w:tr>
@@ -1693,23 +1858,43 @@
         <w:tc>
           <w:tcPr>
             <w:tcW w:w="1612" w:type="dxa"/>
-            <w:hideMark/>
-          </w:tcPr>
-          <w:p>
-            <w:pPr>
-              <w:framePr w:hSpace="0" w:wrap="auto" w:vAnchor="margin" w:hAnchor="text" w:xAlign="left" w:yAlign="inline"/>
-              <w:cnfStyle w:val="000000000000" w:firstRow="0" w:lastRow="0" w:firstColumn="0" w:lastColumn="0" w:oddVBand="0" w:evenVBand="0" w:oddHBand="0" w:evenHBand="0" w:firstRowFirstColumn="0" w:firstRowLastColumn="0" w:lastRowFirstColumn="0" w:lastRowLastColumn="0"/>
-              <w:rPr>
-                <w:i/>
-                <w:iCs/>
-              </w:rPr>
-            </w:pPr>
-            <w:r>
-              <w:rPr>
-                <w:i/>
-                <w:iCs/>
-              </w:rPr>
-              <w:t>15.a</w:t>
+          </w:tcPr>
+          <w:p>
+            <w:pPr>
+              <w:framePr w:hSpace="0" w:wrap="auto" w:vAnchor="margin" w:hAnchor="text" w:xAlign="left" w:yAlign="inline"/>
+              <w:cnfStyle w:val="000000000000" w:firstRow="0" w:lastRow="0" w:firstColumn="0" w:lastColumn="0" w:oddVBand="0" w:evenVBand="0" w:oddHBand="0" w:evenHBand="0" w:firstRowFirstColumn="0" w:firstRowLastColumn="0" w:lastRowFirstColumn="0" w:lastRowLastColumn="0"/>
+              <w:rPr>
+                <w:i/>
+                <w:iCs/>
+              </w:rPr>
+            </w:pPr>
+            <w:r>
+              <w:rPr>
+                <w:i/>
+                <w:iCs/>
+              </w:rPr>
+              <w:t>1</w:t>
+            </w:r>
+            <w:r>
+              <w:rPr>
+                <w:i/>
+                <w:iCs/>
+              </w:rPr>
+              <w:t>3</w:t>
+            </w:r>
+            <w:r>
+              <w:rPr>
+                <w:i/>
+                <w:iCs/>
+              </w:rPr>
+              <w:t>.</w:t>
+            </w:r>
+            <w:r>
+              <w:rPr>
+                <w:i/>
+                <w:iCs/>
+              </w:rPr>
+              <w:t>b</w:t>
             </w:r>
           </w:p>
         </w:tc>
@@ -1734,7 +1919,18 @@
               <w:cnfStyle w:val="000000000000" w:firstRow="0" w:lastRow="0" w:firstColumn="0" w:lastColumn="0" w:oddVBand="0" w:evenVBand="0" w:oddHBand="0" w:evenHBand="0" w:firstRowFirstColumn="0" w:firstRowLastColumn="0" w:lastRowFirstColumn="0" w:lastRowLastColumn="0"/>
             </w:pPr>
             <w:r>
-              <w:t>Mostra Mockup HomePage.</w:t>
+              <w:t xml:space="preserve">Torna al punto 2 del </w:t>
+            </w:r>
+            <w:proofErr w:type="spellStart"/>
+            <w:r>
+              <w:t>Main</w:t>
+            </w:r>
+            <w:proofErr w:type="spellEnd"/>
+            <w:r>
+              <w:t xml:space="preserve"> scenario</w:t>
+            </w:r>
+            <w:r>
+              <w:t>.</w:t>
             </w:r>
           </w:p>
         </w:tc>
@@ -1747,16 +1943,7 @@
           <w:tcPr>
             <w:cnfStyle w:val="001000000000" w:firstRow="0" w:lastRow="0" w:firstColumn="1" w:lastColumn="0" w:oddVBand="0" w:evenVBand="0" w:oddHBand="0" w:evenHBand="0" w:firstRowFirstColumn="0" w:firstRowLastColumn="0" w:lastRowFirstColumn="0" w:lastRowLastColumn="0"/>
             <w:tcW w:w="2552" w:type="dxa"/>
-            <w:vMerge w:val="restart"/>
-          </w:tcPr>
-          <w:p>
-            <w:pPr>
-              <w:framePr w:hSpace="0" w:wrap="auto" w:vAnchor="margin" w:hAnchor="text" w:xAlign="left" w:yAlign="inline"/>
-            </w:pPr>
-            <w:r>
-              <w:t>EXTENSIONS #2</w:t>
-            </w:r>
-          </w:p>
+          </w:tcPr>
           <w:p>
             <w:pPr>
               <w:framePr w:hSpace="0" w:wrap="auto" w:vAnchor="margin" w:hAnchor="text" w:xAlign="left" w:yAlign="inline"/>
@@ -1766,11 +1953,26 @@
               </w:rPr>
             </w:pPr>
             <w:r>
+              <w:t>SUBVARIATON #</w:t>
+            </w:r>
+            <w:r>
+              <w:t>1</w:t>
+            </w:r>
+          </w:p>
+          <w:p>
+            <w:pPr>
+              <w:framePr w:hSpace="0" w:wrap="auto" w:vAnchor="margin" w:hAnchor="text" w:xAlign="left" w:yAlign="inline"/>
               <w:rPr>
                 <w:b w:val="0"/>
                 <w:bCs w:val="0"/>
               </w:rPr>
-              <w:t>Itinerario già presente in piattaforma.</w:t>
+            </w:pPr>
+            <w:r>
+              <w:rPr>
+                <w:b w:val="0"/>
+                <w:bCs w:val="0"/>
+              </w:rPr>
+              <w:t>Itinerario caricato tramite file GPX</w:t>
             </w:r>
           </w:p>
         </w:tc>
@@ -1782,6 +1984,10 @@
             <w:pPr>
               <w:framePr w:hSpace="0" w:wrap="auto" w:vAnchor="margin" w:hAnchor="text" w:xAlign="left" w:yAlign="inline"/>
               <w:cnfStyle w:val="000000000000" w:firstRow="0" w:lastRow="0" w:firstColumn="0" w:lastColumn="0" w:oddVBand="0" w:evenVBand="0" w:oddHBand="0" w:evenHBand="0" w:firstRowFirstColumn="0" w:firstRowLastColumn="0" w:lastRowFirstColumn="0" w:lastRowLastColumn="0"/>
+              <w:rPr>
+                <w:i/>
+                <w:iCs/>
+              </w:rPr>
             </w:pPr>
           </w:p>
         </w:tc>
@@ -1803,25 +2009,8 @@
                 <w:b/>
                 <w:bCs/>
               </w:rPr>
-              <w:t>Utente</w:t>
-            </w:r>
-            <w:r>
-              <w:rPr>
-                <w:b/>
-                <w:bCs/>
-              </w:rPr>
-              <w:t xml:space="preserve"> Autenticato</w:t>
-            </w:r>
-          </w:p>
-          <w:p>
-            <w:pPr>
-              <w:framePr w:hSpace="0" w:wrap="auto" w:vAnchor="margin" w:hAnchor="text" w:xAlign="left" w:yAlign="inline"/>
-              <w:cnfStyle w:val="000000000000" w:firstRow="0" w:lastRow="0" w:firstColumn="0" w:lastColumn="0" w:oddVBand="0" w:evenVBand="0" w:oddHBand="0" w:evenHBand="0" w:firstRowFirstColumn="0" w:firstRowLastColumn="0" w:lastRowFirstColumn="0" w:lastRowLastColumn="0"/>
-              <w:rPr>
-                <w:b/>
-                <w:bCs/>
-              </w:rPr>
-            </w:pPr>
+              <w:t>Utente Autenticato</w:t>
+            </w:r>
           </w:p>
         </w:tc>
         <w:tc>
@@ -1855,7 +2044,6 @@
           <w:tcPr>
             <w:cnfStyle w:val="001000000000" w:firstRow="0" w:lastRow="0" w:firstColumn="1" w:lastColumn="0" w:oddVBand="0" w:evenVBand="0" w:oddHBand="0" w:evenHBand="0" w:firstRowFirstColumn="0" w:firstRowLastColumn="0" w:lastRowFirstColumn="0" w:lastRowLastColumn="0"/>
             <w:tcW w:w="2552" w:type="dxa"/>
-            <w:vMerge/>
           </w:tcPr>
           <w:p>
             <w:pPr>
@@ -1881,7 +2069,7 @@
                 <w:i/>
                 <w:iCs/>
               </w:rPr>
-              <w:t xml:space="preserve">12.a </w:t>
+              <w:t>2.c</w:t>
             </w:r>
           </w:p>
         </w:tc>
@@ -1894,6 +2082,9 @@
               <w:framePr w:hSpace="0" w:wrap="auto" w:vAnchor="margin" w:hAnchor="text" w:xAlign="left" w:yAlign="inline"/>
               <w:cnfStyle w:val="000000000000" w:firstRow="0" w:lastRow="0" w:firstColumn="0" w:lastColumn="0" w:oddVBand="0" w:evenVBand="0" w:oddHBand="0" w:evenHBand="0" w:firstRowFirstColumn="0" w:firstRowLastColumn="0" w:lastRowFirstColumn="0" w:lastRowLastColumn="0"/>
             </w:pPr>
+            <w:r>
+              <w:t>Clicca sull’icona “Carica tramite GPX”.</w:t>
+            </w:r>
           </w:p>
         </w:tc>
         <w:tc>
@@ -1904,13 +2095,11 @@
             <w:pPr>
               <w:framePr w:hSpace="0" w:wrap="auto" w:vAnchor="margin" w:hAnchor="text" w:xAlign="left" w:yAlign="inline"/>
               <w:cnfStyle w:val="000000000000" w:firstRow="0" w:lastRow="0" w:firstColumn="0" w:lastColumn="0" w:oddVBand="0" w:evenVBand="0" w:oddHBand="0" w:evenHBand="0" w:firstRowFirstColumn="0" w:firstRowLastColumn="0" w:lastRowFirstColumn="0" w:lastRowLastColumn="0"/>
-            </w:pPr>
-            <w:r>
-              <w:t>Mostra popup di errore inserimento di itinerario già presente</w:t>
-            </w:r>
-            <w:r>
-              <w:t>.</w:t>
-            </w:r>
+              <w:rPr>
+                <w:b/>
+                <w:bCs/>
+              </w:rPr>
+            </w:pPr>
           </w:p>
         </w:tc>
       </w:tr>
@@ -1922,7 +2111,6 @@
           <w:tcPr>
             <w:cnfStyle w:val="001000000000" w:firstRow="0" w:lastRow="0" w:firstColumn="1" w:lastColumn="0" w:oddVBand="0" w:evenVBand="0" w:oddHBand="0" w:evenHBand="0" w:firstRowFirstColumn="0" w:firstRowLastColumn="0" w:lastRowFirstColumn="0" w:lastRowLastColumn="0"/>
             <w:tcW w:w="2552" w:type="dxa"/>
-            <w:vMerge/>
           </w:tcPr>
           <w:p>
             <w:pPr>
@@ -1948,7 +2136,7 @@
                 <w:i/>
                 <w:iCs/>
               </w:rPr>
-              <w:t xml:space="preserve">13.a </w:t>
+              <w:t>3.c</w:t>
             </w:r>
           </w:p>
         </w:tc>
@@ -1960,13 +2148,11 @@
             <w:pPr>
               <w:framePr w:hSpace="0" w:wrap="auto" w:vAnchor="margin" w:hAnchor="text" w:xAlign="left" w:yAlign="inline"/>
               <w:cnfStyle w:val="000000000000" w:firstRow="0" w:lastRow="0" w:firstColumn="0" w:lastColumn="0" w:oddVBand="0" w:evenVBand="0" w:oddHBand="0" w:evenHBand="0" w:firstRowFirstColumn="0" w:firstRowLastColumn="0" w:lastRowFirstColumn="0" w:lastRowLastColumn="0"/>
-            </w:pPr>
-            <w:r>
-              <w:t>Preme “Ok”</w:t>
-            </w:r>
-            <w:r>
-              <w:t>.</w:t>
-            </w:r>
+              <w:rPr>
+                <w:b/>
+                <w:bCs/>
+              </w:rPr>
+            </w:pPr>
           </w:p>
         </w:tc>
         <w:tc>
@@ -1978,6 +2164,9 @@
               <w:framePr w:hSpace="0" w:wrap="auto" w:vAnchor="margin" w:hAnchor="text" w:xAlign="left" w:yAlign="inline"/>
               <w:cnfStyle w:val="000000000000" w:firstRow="0" w:lastRow="0" w:firstColumn="0" w:lastColumn="0" w:oddVBand="0" w:evenVBand="0" w:oddHBand="0" w:evenHBand="0" w:firstRowFirstColumn="0" w:firstRowLastColumn="0" w:lastRowFirstColumn="0" w:lastRowLastColumn="0"/>
             </w:pPr>
+            <w:r>
+              <w:t>Richiede i permessi di accesso alla memoria.</w:t>
+            </w:r>
           </w:p>
         </w:tc>
       </w:tr>
@@ -1989,7 +2178,6 @@
           <w:tcPr>
             <w:cnfStyle w:val="001000000000" w:firstRow="0" w:lastRow="0" w:firstColumn="1" w:lastColumn="0" w:oddVBand="0" w:evenVBand="0" w:oddHBand="0" w:evenHBand="0" w:firstRowFirstColumn="0" w:firstRowLastColumn="0" w:lastRowFirstColumn="0" w:lastRowLastColumn="0"/>
             <w:tcW w:w="2552" w:type="dxa"/>
-            <w:vMerge/>
           </w:tcPr>
           <w:p>
             <w:pPr>
@@ -2015,7 +2203,7 @@
                 <w:i/>
                 <w:iCs/>
               </w:rPr>
-              <w:t>14.a</w:t>
+              <w:t>4.c</w:t>
             </w:r>
           </w:p>
         </w:tc>
@@ -2028,6 +2216,17 @@
               <w:framePr w:hSpace="0" w:wrap="auto" w:vAnchor="margin" w:hAnchor="text" w:xAlign="left" w:yAlign="inline"/>
               <w:cnfStyle w:val="000000000000" w:firstRow="0" w:lastRow="0" w:firstColumn="0" w:lastColumn="0" w:oddVBand="0" w:evenVBand="0" w:oddHBand="0" w:evenHBand="0" w:firstRowFirstColumn="0" w:firstRowLastColumn="0" w:lastRowFirstColumn="0" w:lastRowLastColumn="0"/>
             </w:pPr>
+            <w:r>
+              <w:t>Seleziona un file .</w:t>
+            </w:r>
+            <w:proofErr w:type="spellStart"/>
+            <w:r>
+              <w:t>gpx</w:t>
+            </w:r>
+            <w:proofErr w:type="spellEnd"/>
+            <w:r>
+              <w:t>.</w:t>
+            </w:r>
           </w:p>
         </w:tc>
         <w:tc>
@@ -2039,11 +2238,323 @@
               <w:framePr w:hSpace="0" w:wrap="auto" w:vAnchor="margin" w:hAnchor="text" w:xAlign="left" w:yAlign="inline"/>
               <w:cnfStyle w:val="000000000000" w:firstRow="0" w:lastRow="0" w:firstColumn="0" w:lastColumn="0" w:oddVBand="0" w:evenVBand="0" w:oddHBand="0" w:evenHBand="0" w:firstRowFirstColumn="0" w:firstRowLastColumn="0" w:lastRowFirstColumn="0" w:lastRowLastColumn="0"/>
             </w:pPr>
-            <w:r>
-              <w:t>Torna al punto 2 del Main scenario</w:t>
-            </w:r>
+          </w:p>
+        </w:tc>
+      </w:tr>
+      <w:tr>
+        <w:trPr>
+          <w:trHeight w:val="408"/>
+        </w:trPr>
+        <w:tc>
+          <w:tcPr>
+            <w:cnfStyle w:val="001000000000" w:firstRow="0" w:lastRow="0" w:firstColumn="1" w:lastColumn="0" w:oddVBand="0" w:evenVBand="0" w:oddHBand="0" w:evenHBand="0" w:firstRowFirstColumn="0" w:firstRowLastColumn="0" w:lastRowFirstColumn="0" w:lastRowLastColumn="0"/>
+            <w:tcW w:w="2552" w:type="dxa"/>
+          </w:tcPr>
+          <w:p>
+            <w:pPr>
+              <w:framePr w:hSpace="0" w:wrap="auto" w:vAnchor="margin" w:hAnchor="text" w:xAlign="left" w:yAlign="inline"/>
+            </w:pPr>
+          </w:p>
+        </w:tc>
+        <w:tc>
+          <w:tcPr>
+            <w:tcW w:w="1612" w:type="dxa"/>
+          </w:tcPr>
+          <w:p>
+            <w:pPr>
+              <w:framePr w:hSpace="0" w:wrap="auto" w:vAnchor="margin" w:hAnchor="text" w:xAlign="left" w:yAlign="inline"/>
+              <w:cnfStyle w:val="000000000000" w:firstRow="0" w:lastRow="0" w:firstColumn="0" w:lastColumn="0" w:oddVBand="0" w:evenVBand="0" w:oddHBand="0" w:evenHBand="0" w:firstRowFirstColumn="0" w:firstRowLastColumn="0" w:lastRowFirstColumn="0" w:lastRowLastColumn="0"/>
+              <w:rPr>
+                <w:i/>
+                <w:iCs/>
+              </w:rPr>
+            </w:pPr>
+          </w:p>
+        </w:tc>
+        <w:tc>
+          <w:tcPr>
+            <w:tcW w:w="3315" w:type="dxa"/>
+          </w:tcPr>
+          <w:p>
+            <w:pPr>
+              <w:framePr w:hSpace="0" w:wrap="auto" w:vAnchor="margin" w:hAnchor="text" w:xAlign="left" w:yAlign="inline"/>
+              <w:cnfStyle w:val="000000000000" w:firstRow="0" w:lastRow="0" w:firstColumn="0" w:lastColumn="0" w:oddVBand="0" w:evenVBand="0" w:oddHBand="0" w:evenHBand="0" w:firstRowFirstColumn="0" w:firstRowLastColumn="0" w:lastRowFirstColumn="0" w:lastRowLastColumn="0"/>
+            </w:pPr>
+          </w:p>
+        </w:tc>
+        <w:tc>
+          <w:tcPr>
+            <w:tcW w:w="4034" w:type="dxa"/>
+          </w:tcPr>
+          <w:p>
+            <w:pPr>
+              <w:framePr w:hSpace="0" w:wrap="auto" w:vAnchor="margin" w:hAnchor="text" w:xAlign="left" w:yAlign="inline"/>
+              <w:cnfStyle w:val="000000000000" w:firstRow="0" w:lastRow="0" w:firstColumn="0" w:lastColumn="0" w:oddVBand="0" w:evenVBand="0" w:oddHBand="0" w:evenHBand="0" w:firstRowFirstColumn="0" w:firstRowLastColumn="0" w:lastRowFirstColumn="0" w:lastRowLastColumn="0"/>
+            </w:pPr>
+            <w:r>
+              <w:t>Controlla i file .</w:t>
+            </w:r>
+            <w:proofErr w:type="spellStart"/>
+            <w:r>
+              <w:t>gpx</w:t>
+            </w:r>
+            <w:proofErr w:type="spellEnd"/>
+            <w:r>
+              <w:t xml:space="preserve"> selezionato.</w:t>
+            </w:r>
+          </w:p>
+        </w:tc>
+      </w:tr>
+      <w:tr>
+        <w:trPr>
+          <w:trHeight w:val="408"/>
+        </w:trPr>
+        <w:tc>
+          <w:tcPr>
+            <w:cnfStyle w:val="001000000000" w:firstRow="0" w:lastRow="0" w:firstColumn="1" w:lastColumn="0" w:oddVBand="0" w:evenVBand="0" w:oddHBand="0" w:evenHBand="0" w:firstRowFirstColumn="0" w:firstRowLastColumn="0" w:lastRowFirstColumn="0" w:lastRowLastColumn="0"/>
+            <w:tcW w:w="2552" w:type="dxa"/>
+          </w:tcPr>
+          <w:p>
+            <w:pPr>
+              <w:framePr w:hSpace="0" w:wrap="auto" w:vAnchor="margin" w:hAnchor="text" w:xAlign="left" w:yAlign="inline"/>
+            </w:pPr>
+          </w:p>
+        </w:tc>
+        <w:tc>
+          <w:tcPr>
+            <w:tcW w:w="1612" w:type="dxa"/>
+          </w:tcPr>
+          <w:p>
+            <w:pPr>
+              <w:framePr w:hSpace="0" w:wrap="auto" w:vAnchor="margin" w:hAnchor="text" w:xAlign="left" w:yAlign="inline"/>
+              <w:cnfStyle w:val="000000000000" w:firstRow="0" w:lastRow="0" w:firstColumn="0" w:lastColumn="0" w:oddVBand="0" w:evenVBand="0" w:oddHBand="0" w:evenHBand="0" w:firstRowFirstColumn="0" w:firstRowLastColumn="0" w:lastRowFirstColumn="0" w:lastRowLastColumn="0"/>
+              <w:rPr>
+                <w:i/>
+                <w:iCs/>
+              </w:rPr>
+            </w:pPr>
+          </w:p>
+        </w:tc>
+        <w:tc>
+          <w:tcPr>
+            <w:tcW w:w="3315" w:type="dxa"/>
+          </w:tcPr>
+          <w:p>
+            <w:pPr>
+              <w:framePr w:hSpace="0" w:wrap="auto" w:vAnchor="margin" w:hAnchor="text" w:xAlign="left" w:yAlign="inline"/>
+              <w:cnfStyle w:val="000000000000" w:firstRow="0" w:lastRow="0" w:firstColumn="0" w:lastColumn="0" w:oddVBand="0" w:evenVBand="0" w:oddHBand="0" w:evenHBand="0" w:firstRowFirstColumn="0" w:firstRowLastColumn="0" w:lastRowFirstColumn="0" w:lastRowLastColumn="0"/>
+            </w:pPr>
+          </w:p>
+        </w:tc>
+        <w:tc>
+          <w:tcPr>
+            <w:tcW w:w="4034" w:type="dxa"/>
+          </w:tcPr>
+          <w:p>
+            <w:pPr>
+              <w:framePr w:hSpace="0" w:wrap="auto" w:vAnchor="margin" w:hAnchor="text" w:xAlign="left" w:yAlign="inline"/>
+              <w:cnfStyle w:val="000000000000" w:firstRow="0" w:lastRow="0" w:firstColumn="0" w:lastColumn="0" w:oddVBand="0" w:evenVBand="0" w:oddHBand="0" w:evenHBand="0" w:firstRowFirstColumn="0" w:firstRowLastColumn="0" w:lastRowFirstColumn="0" w:lastRowLastColumn="0"/>
+            </w:pPr>
+            <w:r>
+              <w:t>Estrae i metadati dal file .</w:t>
+            </w:r>
+            <w:proofErr w:type="spellStart"/>
+            <w:r>
+              <w:t>gpx</w:t>
+            </w:r>
+            <w:proofErr w:type="spellEnd"/>
             <w:r>
               <w:t>.</w:t>
+            </w:r>
+          </w:p>
+        </w:tc>
+      </w:tr>
+      <w:tr>
+        <w:trPr>
+          <w:trHeight w:val="408"/>
+        </w:trPr>
+        <w:tc>
+          <w:tcPr>
+            <w:cnfStyle w:val="001000000000" w:firstRow="0" w:lastRow="0" w:firstColumn="1" w:lastColumn="0" w:oddVBand="0" w:evenVBand="0" w:oddHBand="0" w:evenHBand="0" w:firstRowFirstColumn="0" w:firstRowLastColumn="0" w:lastRowFirstColumn="0" w:lastRowLastColumn="0"/>
+            <w:tcW w:w="2552" w:type="dxa"/>
+          </w:tcPr>
+          <w:p>
+            <w:pPr>
+              <w:framePr w:hSpace="0" w:wrap="auto" w:vAnchor="margin" w:hAnchor="text" w:xAlign="left" w:yAlign="inline"/>
+            </w:pPr>
+          </w:p>
+        </w:tc>
+        <w:tc>
+          <w:tcPr>
+            <w:tcW w:w="1612" w:type="dxa"/>
+          </w:tcPr>
+          <w:p>
+            <w:pPr>
+              <w:framePr w:hSpace="0" w:wrap="auto" w:vAnchor="margin" w:hAnchor="text" w:xAlign="left" w:yAlign="inline"/>
+              <w:cnfStyle w:val="000000000000" w:firstRow="0" w:lastRow="0" w:firstColumn="0" w:lastColumn="0" w:oddVBand="0" w:evenVBand="0" w:oddHBand="0" w:evenHBand="0" w:firstRowFirstColumn="0" w:firstRowLastColumn="0" w:lastRowFirstColumn="0" w:lastRowLastColumn="0"/>
+              <w:rPr>
+                <w:i/>
+                <w:iCs/>
+              </w:rPr>
+            </w:pPr>
+          </w:p>
+        </w:tc>
+        <w:tc>
+          <w:tcPr>
+            <w:tcW w:w="3315" w:type="dxa"/>
+          </w:tcPr>
+          <w:p>
+            <w:pPr>
+              <w:framePr w:hSpace="0" w:wrap="auto" w:vAnchor="margin" w:hAnchor="text" w:xAlign="left" w:yAlign="inline"/>
+              <w:cnfStyle w:val="000000000000" w:firstRow="0" w:lastRow="0" w:firstColumn="0" w:lastColumn="0" w:oddVBand="0" w:evenVBand="0" w:oddHBand="0" w:evenHBand="0" w:firstRowFirstColumn="0" w:firstRowLastColumn="0" w:lastRowFirstColumn="0" w:lastRowLastColumn="0"/>
+            </w:pPr>
+          </w:p>
+        </w:tc>
+        <w:tc>
+          <w:tcPr>
+            <w:tcW w:w="4034" w:type="dxa"/>
+          </w:tcPr>
+          <w:p>
+            <w:pPr>
+              <w:framePr w:hSpace="0" w:wrap="auto" w:vAnchor="margin" w:hAnchor="text" w:xAlign="left" w:yAlign="inline"/>
+              <w:cnfStyle w:val="000000000000" w:firstRow="0" w:lastRow="0" w:firstColumn="0" w:lastColumn="0" w:oddVBand="0" w:evenVBand="0" w:oddHBand="0" w:evenHBand="0" w:firstRowFirstColumn="0" w:firstRowLastColumn="0" w:lastRowFirstColumn="0" w:lastRowLastColumn="0"/>
+            </w:pPr>
+            <w:r>
+              <w:t xml:space="preserve">Mostra itinerario </w:t>
+            </w:r>
+            <w:proofErr w:type="spellStart"/>
+            <w:r>
+              <w:t>pre</w:t>
+            </w:r>
+            <w:proofErr w:type="spellEnd"/>
+            <w:r>
+              <w:t>-calcolato sulla schermata.</w:t>
+            </w:r>
+          </w:p>
+        </w:tc>
+      </w:tr>
+      <w:tr>
+        <w:trPr>
+          <w:trHeight w:val="408"/>
+        </w:trPr>
+        <w:tc>
+          <w:tcPr>
+            <w:cnfStyle w:val="001000000000" w:firstRow="0" w:lastRow="0" w:firstColumn="1" w:lastColumn="0" w:oddVBand="0" w:evenVBand="0" w:oddHBand="0" w:evenHBand="0" w:firstRowFirstColumn="0" w:firstRowLastColumn="0" w:lastRowFirstColumn="0" w:lastRowLastColumn="0"/>
+            <w:tcW w:w="2552" w:type="dxa"/>
+          </w:tcPr>
+          <w:p>
+            <w:pPr>
+              <w:framePr w:hSpace="0" w:wrap="auto" w:vAnchor="margin" w:hAnchor="text" w:xAlign="left" w:yAlign="inline"/>
+            </w:pPr>
+          </w:p>
+        </w:tc>
+        <w:tc>
+          <w:tcPr>
+            <w:tcW w:w="1612" w:type="dxa"/>
+          </w:tcPr>
+          <w:p>
+            <w:pPr>
+              <w:framePr w:hSpace="0" w:wrap="auto" w:vAnchor="margin" w:hAnchor="text" w:xAlign="left" w:yAlign="inline"/>
+              <w:cnfStyle w:val="000000000000" w:firstRow="0" w:lastRow="0" w:firstColumn="0" w:lastColumn="0" w:oddVBand="0" w:evenVBand="0" w:oddHBand="0" w:evenHBand="0" w:firstRowFirstColumn="0" w:firstRowLastColumn="0" w:lastRowFirstColumn="0" w:lastRowLastColumn="0"/>
+              <w:rPr>
+                <w:i/>
+                <w:iCs/>
+              </w:rPr>
+            </w:pPr>
+          </w:p>
+        </w:tc>
+        <w:tc>
+          <w:tcPr>
+            <w:tcW w:w="3315" w:type="dxa"/>
+          </w:tcPr>
+          <w:p>
+            <w:pPr>
+              <w:framePr w:hSpace="0" w:wrap="auto" w:vAnchor="margin" w:hAnchor="text" w:xAlign="left" w:yAlign="inline"/>
+              <w:cnfStyle w:val="000000000000" w:firstRow="0" w:lastRow="0" w:firstColumn="0" w:lastColumn="0" w:oddVBand="0" w:evenVBand="0" w:oddHBand="0" w:evenHBand="0" w:firstRowFirstColumn="0" w:firstRowLastColumn="0" w:lastRowFirstColumn="0" w:lastRowLastColumn="0"/>
+            </w:pPr>
+            <w:r>
+              <w:t>Inserisce campi obbligatori e opzionali.</w:t>
+            </w:r>
+          </w:p>
+        </w:tc>
+        <w:tc>
+          <w:tcPr>
+            <w:tcW w:w="4034" w:type="dxa"/>
+          </w:tcPr>
+          <w:p>
+            <w:pPr>
+              <w:framePr w:hSpace="0" w:wrap="auto" w:vAnchor="margin" w:hAnchor="text" w:xAlign="left" w:yAlign="inline"/>
+              <w:cnfStyle w:val="000000000000" w:firstRow="0" w:lastRow="0" w:firstColumn="0" w:lastColumn="0" w:oddVBand="0" w:evenVBand="0" w:oddHBand="0" w:evenHBand="0" w:firstRowFirstColumn="0" w:firstRowLastColumn="0" w:lastRowFirstColumn="0" w:lastRowLastColumn="0"/>
+            </w:pPr>
+          </w:p>
+        </w:tc>
+      </w:tr>
+      <w:tr>
+        <w:trPr>
+          <w:trHeight w:val="408"/>
+        </w:trPr>
+        <w:tc>
+          <w:tcPr>
+            <w:cnfStyle w:val="001000000000" w:firstRow="0" w:lastRow="0" w:firstColumn="1" w:lastColumn="0" w:oddVBand="0" w:evenVBand="0" w:oddHBand="0" w:evenHBand="0" w:firstRowFirstColumn="0" w:firstRowLastColumn="0" w:lastRowFirstColumn="0" w:lastRowLastColumn="0"/>
+            <w:tcW w:w="2552" w:type="dxa"/>
+          </w:tcPr>
+          <w:p>
+            <w:pPr>
+              <w:framePr w:hSpace="0" w:wrap="auto" w:vAnchor="margin" w:hAnchor="text" w:xAlign="left" w:yAlign="inline"/>
+            </w:pPr>
+          </w:p>
+        </w:tc>
+        <w:tc>
+          <w:tcPr>
+            <w:tcW w:w="1612" w:type="dxa"/>
+          </w:tcPr>
+          <w:p>
+            <w:pPr>
+              <w:framePr w:hSpace="0" w:wrap="auto" w:vAnchor="margin" w:hAnchor="text" w:xAlign="left" w:yAlign="inline"/>
+              <w:cnfStyle w:val="000000000000" w:firstRow="0" w:lastRow="0" w:firstColumn="0" w:lastColumn="0" w:oddVBand="0" w:evenVBand="0" w:oddHBand="0" w:evenHBand="0" w:firstRowFirstColumn="0" w:firstRowLastColumn="0" w:lastRowFirstColumn="0" w:lastRowLastColumn="0"/>
+              <w:rPr>
+                <w:i/>
+                <w:iCs/>
+              </w:rPr>
+            </w:pPr>
+          </w:p>
+        </w:tc>
+        <w:tc>
+          <w:tcPr>
+            <w:tcW w:w="3315" w:type="dxa"/>
+          </w:tcPr>
+          <w:p>
+            <w:pPr>
+              <w:framePr w:hSpace="0" w:wrap="auto" w:vAnchor="margin" w:hAnchor="text" w:xAlign="left" w:yAlign="inline"/>
+              <w:cnfStyle w:val="000000000000" w:firstRow="0" w:lastRow="0" w:firstColumn="0" w:lastColumn="0" w:oddVBand="0" w:evenVBand="0" w:oddHBand="0" w:evenHBand="0" w:firstRowFirstColumn="0" w:firstRowLastColumn="0" w:lastRowFirstColumn="0" w:lastRowLastColumn="0"/>
+            </w:pPr>
+          </w:p>
+        </w:tc>
+        <w:tc>
+          <w:tcPr>
+            <w:tcW w:w="4034" w:type="dxa"/>
+          </w:tcPr>
+          <w:p>
+            <w:pPr>
+              <w:framePr w:hSpace="0" w:wrap="auto" w:vAnchor="margin" w:hAnchor="text" w:xAlign="left" w:yAlign="inline"/>
+              <w:cnfStyle w:val="000000000000" w:firstRow="0" w:lastRow="0" w:firstColumn="0" w:lastColumn="0" w:oddVBand="0" w:evenVBand="0" w:oddHBand="0" w:evenHBand="0" w:firstRowFirstColumn="0" w:firstRowLastColumn="0" w:lastRowFirstColumn="0" w:lastRowLastColumn="0"/>
+            </w:pPr>
+            <w:r>
+              <w:t>Torna</w:t>
+            </w:r>
+            <w:r>
+              <w:t xml:space="preserve"> al punto  9 del </w:t>
+            </w:r>
+            <w:proofErr w:type="spellStart"/>
+            <w:r>
+              <w:t>M</w:t>
+            </w:r>
+            <w:r>
+              <w:t>ain</w:t>
+            </w:r>
+            <w:proofErr w:type="spellEnd"/>
+            <w:r>
+              <w:t xml:space="preserve"> scenario.</w:t>
             </w:r>
           </w:p>
         </w:tc>

</xml_diff>

<commit_message>
Vari cambiamenti ai diagrami, aggiornata documentazione su overleaf.
</commit_message>
<xml_diff>
--- a/Parte 1 - Documento dei Requisiti Software/F1 - Modello Funzionale/Cockburn/01_InserisciItinerario.docx
+++ b/Parte 1 - Documento dei Requisiti Software/F1 - Modello Funzionale/Cockburn/01_InserisciItinerario.docx
@@ -1016,10 +1016,7 @@
               <w:t xml:space="preserve"> </w:t>
             </w:r>
             <w:r>
-              <w:t xml:space="preserve"> </w:t>
-            </w:r>
-            <w:r>
-              <w:t>del</w:t>
+              <w:t xml:space="preserve"> del</w:t>
             </w:r>
             <w:proofErr w:type="gramEnd"/>
             <w:r>
@@ -1943,6 +1940,7 @@
           <w:tcPr>
             <w:cnfStyle w:val="001000000000" w:firstRow="0" w:lastRow="0" w:firstColumn="1" w:lastColumn="0" w:oddVBand="0" w:evenVBand="0" w:oddHBand="0" w:evenHBand="0" w:firstRowFirstColumn="0" w:firstRowLastColumn="0" w:lastRowFirstColumn="0" w:lastRowLastColumn="0"/>
             <w:tcW w:w="2552" w:type="dxa"/>
+            <w:vMerge w:val="restart"/>
           </w:tcPr>
           <w:p>
             <w:pPr>
@@ -1950,13 +1948,14 @@
               <w:rPr>
                 <w:b w:val="0"/>
                 <w:bCs w:val="0"/>
-              </w:rPr>
-            </w:pPr>
-            <w:r>
-              <w:t>SUBVARIATON #</w:t>
-            </w:r>
-            <w:r>
-              <w:t>1</w:t>
+                <w:u w:val="single"/>
+              </w:rPr>
+            </w:pPr>
+            <w:r>
+              <w:rPr>
+                <w:u w:val="single"/>
+              </w:rPr>
+              <w:t>SUBVARIATON #1</w:t>
             </w:r>
           </w:p>
           <w:p>
@@ -1965,12 +1964,14 @@
               <w:rPr>
                 <w:b w:val="0"/>
                 <w:bCs w:val="0"/>
+                <w:u w:val="single"/>
               </w:rPr>
             </w:pPr>
             <w:r>
               <w:rPr>
                 <w:b w:val="0"/>
                 <w:bCs w:val="0"/>
+                <w:u w:val="single"/>
               </w:rPr>
               <w:t>Itinerario caricato tramite file GPX</w:t>
             </w:r>
@@ -2044,6 +2045,7 @@
           <w:tcPr>
             <w:cnfStyle w:val="001000000000" w:firstRow="0" w:lastRow="0" w:firstColumn="1" w:lastColumn="0" w:oddVBand="0" w:evenVBand="0" w:oddHBand="0" w:evenHBand="0" w:firstRowFirstColumn="0" w:firstRowLastColumn="0" w:lastRowFirstColumn="0" w:lastRowLastColumn="0"/>
             <w:tcW w:w="2552" w:type="dxa"/>
+            <w:vMerge/>
           </w:tcPr>
           <w:p>
             <w:pPr>
@@ -2069,7 +2071,7 @@
                 <w:i/>
                 <w:iCs/>
               </w:rPr>
-              <w:t>2.c</w:t>
+              <w:t>2</w:t>
             </w:r>
           </w:p>
         </w:tc>
@@ -2111,6 +2113,7 @@
           <w:tcPr>
             <w:cnfStyle w:val="001000000000" w:firstRow="0" w:lastRow="0" w:firstColumn="1" w:lastColumn="0" w:oddVBand="0" w:evenVBand="0" w:oddHBand="0" w:evenHBand="0" w:firstRowFirstColumn="0" w:firstRowLastColumn="0" w:lastRowFirstColumn="0" w:lastRowLastColumn="0"/>
             <w:tcW w:w="2552" w:type="dxa"/>
+            <w:vMerge/>
           </w:tcPr>
           <w:p>
             <w:pPr>
@@ -2136,7 +2139,7 @@
                 <w:i/>
                 <w:iCs/>
               </w:rPr>
-              <w:t>3.c</w:t>
+              <w:t>3</w:t>
             </w:r>
           </w:p>
         </w:tc>
@@ -2178,6 +2181,7 @@
           <w:tcPr>
             <w:cnfStyle w:val="001000000000" w:firstRow="0" w:lastRow="0" w:firstColumn="1" w:lastColumn="0" w:oddVBand="0" w:evenVBand="0" w:oddHBand="0" w:evenHBand="0" w:firstRowFirstColumn="0" w:firstRowLastColumn="0" w:lastRowFirstColumn="0" w:lastRowLastColumn="0"/>
             <w:tcW w:w="2552" w:type="dxa"/>
+            <w:vMerge/>
           </w:tcPr>
           <w:p>
             <w:pPr>
@@ -2203,7 +2207,7 @@
                 <w:i/>
                 <w:iCs/>
               </w:rPr>
-              <w:t>4.c</w:t>
+              <w:t>4</w:t>
             </w:r>
           </w:p>
         </w:tc>
@@ -2249,6 +2253,7 @@
           <w:tcPr>
             <w:cnfStyle w:val="001000000000" w:firstRow="0" w:lastRow="0" w:firstColumn="1" w:lastColumn="0" w:oddVBand="0" w:evenVBand="0" w:oddHBand="0" w:evenHBand="0" w:firstRowFirstColumn="0" w:firstRowLastColumn="0" w:lastRowFirstColumn="0" w:lastRowLastColumn="0"/>
             <w:tcW w:w="2552" w:type="dxa"/>
+            <w:vMerge/>
           </w:tcPr>
           <w:p>
             <w:pPr>
@@ -2269,6 +2274,13 @@
                 <w:iCs/>
               </w:rPr>
             </w:pPr>
+            <w:r>
+              <w:rPr>
+                <w:i/>
+                <w:iCs/>
+              </w:rPr>
+              <w:t>5</w:t>
+            </w:r>
           </w:p>
         </w:tc>
         <w:tc>
@@ -2313,6 +2325,7 @@
           <w:tcPr>
             <w:cnfStyle w:val="001000000000" w:firstRow="0" w:lastRow="0" w:firstColumn="1" w:lastColumn="0" w:oddVBand="0" w:evenVBand="0" w:oddHBand="0" w:evenHBand="0" w:firstRowFirstColumn="0" w:firstRowLastColumn="0" w:lastRowFirstColumn="0" w:lastRowLastColumn="0"/>
             <w:tcW w:w="2552" w:type="dxa"/>
+            <w:vMerge/>
           </w:tcPr>
           <w:p>
             <w:pPr>
@@ -2333,6 +2346,13 @@
                 <w:iCs/>
               </w:rPr>
             </w:pPr>
+            <w:r>
+              <w:rPr>
+                <w:i/>
+                <w:iCs/>
+              </w:rPr>
+              <w:t>6</w:t>
+            </w:r>
           </w:p>
         </w:tc>
         <w:tc>
@@ -2377,6 +2397,7 @@
           <w:tcPr>
             <w:cnfStyle w:val="001000000000" w:firstRow="0" w:lastRow="0" w:firstColumn="1" w:lastColumn="0" w:oddVBand="0" w:evenVBand="0" w:oddHBand="0" w:evenHBand="0" w:firstRowFirstColumn="0" w:firstRowLastColumn="0" w:lastRowFirstColumn="0" w:lastRowLastColumn="0"/>
             <w:tcW w:w="2552" w:type="dxa"/>
+            <w:vMerge/>
           </w:tcPr>
           <w:p>
             <w:pPr>
@@ -2397,6 +2418,13 @@
                 <w:iCs/>
               </w:rPr>
             </w:pPr>
+            <w:r>
+              <w:rPr>
+                <w:i/>
+                <w:iCs/>
+              </w:rPr>
+              <w:t>7</w:t>
+            </w:r>
           </w:p>
         </w:tc>
         <w:tc>
@@ -2441,6 +2469,7 @@
           <w:tcPr>
             <w:cnfStyle w:val="001000000000" w:firstRow="0" w:lastRow="0" w:firstColumn="1" w:lastColumn="0" w:oddVBand="0" w:evenVBand="0" w:oddHBand="0" w:evenHBand="0" w:firstRowFirstColumn="0" w:firstRowLastColumn="0" w:lastRowFirstColumn="0" w:lastRowLastColumn="0"/>
             <w:tcW w:w="2552" w:type="dxa"/>
+            <w:vMerge/>
           </w:tcPr>
           <w:p>
             <w:pPr>
@@ -2461,6 +2490,13 @@
                 <w:iCs/>
               </w:rPr>
             </w:pPr>
+            <w:r>
+              <w:rPr>
+                <w:i/>
+                <w:iCs/>
+              </w:rPr>
+              <w:t>8</w:t>
+            </w:r>
           </w:p>
         </w:tc>
         <w:tc>
@@ -2497,6 +2533,7 @@
           <w:tcPr>
             <w:cnfStyle w:val="001000000000" w:firstRow="0" w:lastRow="0" w:firstColumn="1" w:lastColumn="0" w:oddVBand="0" w:evenVBand="0" w:oddHBand="0" w:evenHBand="0" w:firstRowFirstColumn="0" w:firstRowLastColumn="0" w:lastRowFirstColumn="0" w:lastRowLastColumn="0"/>
             <w:tcW w:w="2552" w:type="dxa"/>
+            <w:vMerge/>
           </w:tcPr>
           <w:p>
             <w:pPr>
@@ -2517,6 +2554,13 @@
                 <w:iCs/>
               </w:rPr>
             </w:pPr>
+            <w:r>
+              <w:rPr>
+                <w:i/>
+                <w:iCs/>
+              </w:rPr>
+              <w:t>9</w:t>
+            </w:r>
           </w:p>
         </w:tc>
         <w:tc>
@@ -2540,17 +2584,19 @@
               <w:cnfStyle w:val="000000000000" w:firstRow="0" w:lastRow="0" w:firstColumn="0" w:lastColumn="0" w:oddVBand="0" w:evenVBand="0" w:oddHBand="0" w:evenHBand="0" w:firstRowFirstColumn="0" w:firstRowLastColumn="0" w:lastRowFirstColumn="0" w:lastRowLastColumn="0"/>
             </w:pPr>
             <w:r>
-              <w:t>Torna</w:t>
-            </w:r>
-            <w:r>
-              <w:t xml:space="preserve"> al punto  9 del </w:t>
+              <w:t xml:space="preserve">Torna al </w:t>
+            </w:r>
+            <w:proofErr w:type="gramStart"/>
+            <w:r>
+              <w:t>punto  9</w:t>
+            </w:r>
+            <w:proofErr w:type="gramEnd"/>
+            <w:r>
+              <w:t xml:space="preserve"> del </w:t>
             </w:r>
             <w:proofErr w:type="spellStart"/>
             <w:r>
-              <w:t>M</w:t>
-            </w:r>
-            <w:r>
-              <w:t>ain</w:t>
+              <w:t>Main</w:t>
             </w:r>
             <w:proofErr w:type="spellEnd"/>
             <w:r>

</xml_diff>